<commit_message>
UPDATE: Culminacion de documento del codigo
</commit_message>
<xml_diff>
--- a/Parcial2/DOCUMENTACION_PARCIAL_2.docx
+++ b/Parcial2/DOCUMENTACION_PARCIAL_2.docx
@@ -73,11 +73,9 @@
             <w:tcW w:w="2770" w:type="dxa"/>
           </w:tcPr>
           <w:p>
-            <w:proofErr w:type="spellStart"/>
             <w:r>
               <w:t>mostrarLocal</w:t>
             </w:r>
-            <w:proofErr w:type="spellEnd"/>
           </w:p>
         </w:tc>
         <w:tc>
@@ -105,23 +103,7 @@
               <w:t xml:space="preserve">Regresa la </w:t>
             </w:r>
             <w:r>
-              <w:t xml:space="preserve">información de un </w:t>
-            </w:r>
-            <w:proofErr w:type="spellStart"/>
-            <w:r>
-              <w:t>struct</w:t>
-            </w:r>
-            <w:proofErr w:type="spellEnd"/>
-            <w:r>
-              <w:t xml:space="preserve"> (</w:t>
-            </w:r>
-            <w:proofErr w:type="spellStart"/>
-            <w:r>
-              <w:t>local_t</w:t>
-            </w:r>
-            <w:proofErr w:type="spellEnd"/>
-            <w:r>
-              <w:t>) especifico.</w:t>
+              <w:t>información de un struct (local_t) especifico.</w:t>
             </w:r>
           </w:p>
         </w:tc>
@@ -131,26 +113,16 @@
           </w:tcPr>
           <w:p>
             <w:r>
+              <w:t>Matriz dinámica de structs</w:t>
+            </w:r>
+            <w:r>
+              <w:t xml:space="preserve">, </w:t>
+            </w:r>
+            <w:r>
               <w:t xml:space="preserve">Matriz dinámica de </w:t>
             </w:r>
-            <w:proofErr w:type="spellStart"/>
-            <w:r>
-              <w:t>structs</w:t>
-            </w:r>
-            <w:proofErr w:type="spellEnd"/>
-            <w:r>
-              <w:t xml:space="preserve">, </w:t>
-            </w:r>
-            <w:r>
-              <w:t xml:space="preserve">Matriz dinámica de </w:t>
-            </w:r>
-            <w:proofErr w:type="spellStart"/>
-            <w:r>
-              <w:t>enums</w:t>
-            </w:r>
-            <w:proofErr w:type="spellEnd"/>
-            <w:r>
-              <w:t xml:space="preserve">, paso por referencia. </w:t>
+            <w:r>
+              <w:t xml:space="preserve">enums, paso por referencia. </w:t>
             </w:r>
           </w:p>
         </w:tc>
@@ -161,11 +133,9 @@
             <w:tcW w:w="2770" w:type="dxa"/>
           </w:tcPr>
           <w:p>
-            <w:proofErr w:type="spellStart"/>
             <w:r>
               <w:t>determinarDimensionesMall</w:t>
             </w:r>
-            <w:proofErr w:type="spellEnd"/>
           </w:p>
         </w:tc>
         <w:tc>
@@ -180,13 +150,8 @@
           </w:tcPr>
           <w:p>
             <w:r>
-              <w:t xml:space="preserve">Arreglo de enteros con las dimensiones del arreglo </w:t>
-            </w:r>
-            <w:proofErr w:type="spellStart"/>
-            <w:r>
-              <w:t>centroComercial</w:t>
-            </w:r>
-            <w:proofErr w:type="spellEnd"/>
+              <w:t>Arreglo de enteros con las dimensiones del arreglo centroComercial</w:t>
+            </w:r>
           </w:p>
         </w:tc>
         <w:tc>
@@ -196,6 +161,9 @@
           <w:p>
             <w:r>
               <w:t>Llena el arreglo con las dimensiones del arreglo dinámico. Su posición inicial es los pisos, y la segunda es el numero de espacios por piso</w:t>
+            </w:r>
+            <w:r>
+              <w:t>. Verificado previamente.</w:t>
             </w:r>
           </w:p>
         </w:tc>
@@ -216,11 +184,9 @@
             <w:tcW w:w="2770" w:type="dxa"/>
           </w:tcPr>
           <w:p>
-            <w:proofErr w:type="spellStart"/>
             <w:r>
               <w:t>determinarDireccionLocal</w:t>
             </w:r>
-            <w:proofErr w:type="spellEnd"/>
           </w:p>
         </w:tc>
         <w:tc>
@@ -252,6 +218,9 @@
             </w:r>
             <w:r>
               <w:t xml:space="preserve"> localización del nuevo local.</w:t>
+            </w:r>
+            <w:r>
+              <w:t xml:space="preserve"> Verificado previamente.</w:t>
             </w:r>
           </w:p>
         </w:tc>
@@ -269,49 +238,7 @@
               <w:rPr>
                 <w:lang w:val="fr-FR"/>
               </w:rPr>
-              <w:t xml:space="preserve">Paso de </w:t>
-            </w:r>
-            <w:proofErr w:type="spellStart"/>
-            <w:r>
-              <w:rPr>
-                <w:lang w:val="fr-FR"/>
-              </w:rPr>
-              <w:t>parámetros</w:t>
-            </w:r>
-            <w:proofErr w:type="spellEnd"/>
-            <w:r>
-              <w:rPr>
-                <w:lang w:val="fr-FR"/>
-              </w:rPr>
-              <w:t xml:space="preserve"> </w:t>
-            </w:r>
-            <w:proofErr w:type="spellStart"/>
-            <w:r>
-              <w:rPr>
-                <w:lang w:val="fr-FR"/>
-              </w:rPr>
-              <w:t>por</w:t>
-            </w:r>
-            <w:proofErr w:type="spellEnd"/>
-            <w:r>
-              <w:rPr>
-                <w:lang w:val="fr-FR"/>
-              </w:rPr>
-              <w:t xml:space="preserve"> </w:t>
-            </w:r>
-            <w:proofErr w:type="spellStart"/>
-            <w:r>
-              <w:rPr>
-                <w:lang w:val="fr-FR"/>
-              </w:rPr>
-              <w:t>referencia</w:t>
-            </w:r>
-            <w:proofErr w:type="spellEnd"/>
-            <w:r>
-              <w:rPr>
-                <w:lang w:val="fr-FR"/>
-              </w:rPr>
-              <w:t>.</w:t>
+              <w:t>Paso de parámetros por referencia.</w:t>
             </w:r>
           </w:p>
         </w:tc>
@@ -339,8 +266,6 @@
                 <w:lang w:val="fr-FR"/>
               </w:rPr>
             </w:pPr>
-            <w:proofErr w:type="spellStart"/>
-            <w:proofErr w:type="gramStart"/>
             <w:r>
               <w:rPr>
                 <w:lang w:val="fr-FR"/>
@@ -359,23 +284,29 @@
               </w:rPr>
               <w:t>l</w:t>
             </w:r>
-            <w:proofErr w:type="spellEnd"/>
-            <w:proofErr w:type="gramEnd"/>
-          </w:p>
-        </w:tc>
-        <w:tc>
-          <w:tcPr>
-            <w:tcW w:w="2337" w:type="dxa"/>
-          </w:tcPr>
-          <w:p>
-            <w:r>
-              <w:t xml:space="preserve">Recibe un arreglo con las dimensiones del arreglo dinámico </w:t>
-            </w:r>
-            <w:proofErr w:type="spellStart"/>
-            <w:r>
-              <w:t>centroComercial</w:t>
-            </w:r>
-            <w:proofErr w:type="spellEnd"/>
+          </w:p>
+        </w:tc>
+        <w:tc>
+          <w:tcPr>
+            <w:tcW w:w="2337" w:type="dxa"/>
+          </w:tcPr>
+          <w:p>
+            <w:r>
+              <w:t>Recibe un arreglo con las dimensiones del arreglo dinámico centroComercial.</w:t>
+            </w:r>
+          </w:p>
+        </w:tc>
+        <w:tc>
+          <w:tcPr>
+            <w:tcW w:w="2337" w:type="dxa"/>
+          </w:tcPr>
+          <w:p>
+            <w:r>
+              <w:t>Devulve el doble puntero a la matriz dinámica centroComercial</w:t>
+            </w:r>
+            <w:r>
+              <w:t>, o en main, mall</w:t>
+            </w:r>
             <w:r>
               <w:t>.</w:t>
             </w:r>
@@ -383,51 +314,12 @@
         </w:tc>
         <w:tc>
           <w:tcPr>
-            <w:tcW w:w="2337" w:type="dxa"/>
-          </w:tcPr>
-          <w:p>
-            <w:proofErr w:type="spellStart"/>
-            <w:r>
-              <w:t>Devulve</w:t>
-            </w:r>
-            <w:proofErr w:type="spellEnd"/>
-            <w:r>
-              <w:t xml:space="preserve"> el doble puntero a la matriz dinámica </w:t>
-            </w:r>
-            <w:proofErr w:type="spellStart"/>
-            <w:r>
-              <w:t>centroComercial</w:t>
-            </w:r>
-            <w:proofErr w:type="spellEnd"/>
-            <w:r>
-              <w:t xml:space="preserve">, o en </w:t>
-            </w:r>
-            <w:proofErr w:type="spellStart"/>
-            <w:r>
-              <w:t>main</w:t>
-            </w:r>
-            <w:proofErr w:type="spellEnd"/>
-            <w:r>
-              <w:t>, mall</w:t>
-            </w:r>
-            <w:r>
-              <w:t>.</w:t>
-            </w:r>
-          </w:p>
-        </w:tc>
-        <w:tc>
-          <w:tcPr>
             <w:tcW w:w="2260" w:type="dxa"/>
           </w:tcPr>
           <w:p>
             <w:r>
-              <w:t xml:space="preserve">Matriz dinámica, memoria dinámica, arreglo de </w:t>
-            </w:r>
-            <w:proofErr w:type="spellStart"/>
-            <w:r>
-              <w:t>structs</w:t>
-            </w:r>
-            <w:proofErr w:type="spellEnd"/>
+              <w:t>Matriz dinámica, memoria dinámica, arreglo de structs</w:t>
+            </w:r>
           </w:p>
         </w:tc>
       </w:tr>
@@ -443,26 +335,32 @@
             <w:tcW w:w="3292" w:type="dxa"/>
           </w:tcPr>
           <w:p>
-            <w:proofErr w:type="spellStart"/>
             <w:r>
               <w:t>alocarEspacioMatrizDisponibilidad</w:t>
             </w:r>
-            <w:proofErr w:type="spellEnd"/>
-          </w:p>
-        </w:tc>
-        <w:tc>
-          <w:tcPr>
-            <w:tcW w:w="2337" w:type="dxa"/>
-          </w:tcPr>
-          <w:p>
-            <w:r>
-              <w:t xml:space="preserve">Recibe un arreglo con las dimensiones del arreglo dinámico </w:t>
-            </w:r>
-            <w:proofErr w:type="spellStart"/>
-            <w:r>
-              <w:t>centroComercial</w:t>
-            </w:r>
-            <w:proofErr w:type="spellEnd"/>
+          </w:p>
+        </w:tc>
+        <w:tc>
+          <w:tcPr>
+            <w:tcW w:w="2337" w:type="dxa"/>
+          </w:tcPr>
+          <w:p>
+            <w:r>
+              <w:t>Recibe un arreglo con las dimensiones del arreglo dinámico centroComercial.</w:t>
+            </w:r>
+          </w:p>
+        </w:tc>
+        <w:tc>
+          <w:tcPr>
+            <w:tcW w:w="2337" w:type="dxa"/>
+          </w:tcPr>
+          <w:p>
+            <w:r>
+              <w:t xml:space="preserve">Devulve el doble puntero a la matriz dinámica </w:t>
+            </w:r>
+            <w:r>
+              <w:t>disponibilidad</w:t>
+            </w:r>
             <w:r>
               <w:t>.</w:t>
             </w:r>
@@ -470,38 +368,12 @@
         </w:tc>
         <w:tc>
           <w:tcPr>
-            <w:tcW w:w="2337" w:type="dxa"/>
-          </w:tcPr>
-          <w:p>
-            <w:proofErr w:type="spellStart"/>
-            <w:r>
-              <w:t>Devulve</w:t>
-            </w:r>
-            <w:proofErr w:type="spellEnd"/>
-            <w:r>
-              <w:t xml:space="preserve"> el doble puntero a la matriz dinámica </w:t>
-            </w:r>
-            <w:r>
-              <w:t>disponibilidad</w:t>
-            </w:r>
-            <w:r>
-              <w:t>.</w:t>
-            </w:r>
-          </w:p>
-        </w:tc>
-        <w:tc>
-          <w:tcPr>
             <w:tcW w:w="2260" w:type="dxa"/>
           </w:tcPr>
           <w:p>
             <w:r>
-              <w:t xml:space="preserve">Matriz dinámica, memoria dinámica, arreglo de </w:t>
-            </w:r>
-            <w:proofErr w:type="spellStart"/>
-            <w:r>
-              <w:t>structs</w:t>
-            </w:r>
-            <w:proofErr w:type="spellEnd"/>
+              <w:t>Matriz dinámica, memoria dinámica, arreglo de structs</w:t>
+            </w:r>
           </w:p>
         </w:tc>
       </w:tr>
@@ -517,59 +389,32 @@
             <w:tcW w:w="3292" w:type="dxa"/>
           </w:tcPr>
           <w:p>
-            <w:proofErr w:type="spellStart"/>
             <w:r>
               <w:t>verificarUbicacionLocal</w:t>
             </w:r>
-            <w:proofErr w:type="spellEnd"/>
-          </w:p>
-        </w:tc>
-        <w:tc>
-          <w:tcPr>
-            <w:tcW w:w="2337" w:type="dxa"/>
-          </w:tcPr>
-          <w:p>
-            <w:r>
-              <w:t xml:space="preserve">Matriz </w:t>
-            </w:r>
-            <w:proofErr w:type="spellStart"/>
-            <w:r>
-              <w:t>centroComercial</w:t>
-            </w:r>
-            <w:proofErr w:type="spellEnd"/>
-            <w:r>
-              <w:t xml:space="preserve"> y pun</w:t>
-            </w:r>
-            <w:bookmarkStart w:id="0" w:name="_GoBack"/>
-            <w:bookmarkEnd w:id="0"/>
-            <w:r>
-              <w:t xml:space="preserve">tero a </w:t>
-            </w:r>
-            <w:proofErr w:type="spellStart"/>
-            <w:r>
-              <w:t>struct</w:t>
-            </w:r>
-            <w:proofErr w:type="spellEnd"/>
-            <w:r>
-              <w:t xml:space="preserve"> base</w:t>
-            </w:r>
-          </w:p>
-        </w:tc>
-        <w:tc>
-          <w:tcPr>
-            <w:tcW w:w="2337" w:type="dxa"/>
-          </w:tcPr>
-          <w:p>
-            <w:r>
-              <w:t xml:space="preserve">Ninguna. Guarda en la matriz </w:t>
-            </w:r>
-            <w:proofErr w:type="spellStart"/>
-            <w:r>
-              <w:t>centroComercial</w:t>
-            </w:r>
-            <w:proofErr w:type="spellEnd"/>
-            <w:r>
-              <w:t xml:space="preserve"> la información del local</w:t>
+          </w:p>
+        </w:tc>
+        <w:tc>
+          <w:tcPr>
+            <w:tcW w:w="2337" w:type="dxa"/>
+          </w:tcPr>
+          <w:p>
+            <w:r>
+              <w:t>Matriz disponibilidad, piso especifico, lugar en piso especifico</w:t>
+            </w:r>
+          </w:p>
+        </w:tc>
+        <w:tc>
+          <w:tcPr>
+            <w:tcW w:w="2337" w:type="dxa"/>
+          </w:tcPr>
+          <w:p>
+            <w:r>
+              <w:t xml:space="preserve">El enum de disponibilidad, ya sea </w:t>
+            </w:r>
+            <w:r>
+              <w:lastRenderedPageBreak/>
+              <w:t>OCUPADO o DESOCUPADO.</w:t>
             </w:r>
           </w:p>
         </w:tc>
@@ -579,13 +424,9 @@
           </w:tcPr>
           <w:p>
             <w:r>
-              <w:t xml:space="preserve">Manejo de punteros a </w:t>
-            </w:r>
-            <w:proofErr w:type="spellStart"/>
-            <w:r>
-              <w:t>structs</w:t>
-            </w:r>
-            <w:proofErr w:type="spellEnd"/>
+              <w:lastRenderedPageBreak/>
+              <w:t>Condicionales, paso de parámetros por referencia</w:t>
+            </w:r>
           </w:p>
         </w:tc>
       </w:tr>
@@ -595,12 +436,9 @@
             <w:tcW w:w="2770" w:type="dxa"/>
           </w:tcPr>
           <w:p>
-            <w:proofErr w:type="spellStart"/>
-            <w:r>
-              <w:lastRenderedPageBreak/>
-              <w:t>mostrarLocal</w:t>
-            </w:r>
-            <w:proofErr w:type="spellEnd"/>
+            <w:r>
+              <w:t>establecerNuevoLocal</w:t>
+            </w:r>
           </w:p>
         </w:tc>
         <w:tc>
@@ -615,25 +453,20 @@
           </w:tcPr>
           <w:p>
             <w:r>
-              <w:t xml:space="preserve">Matriz </w:t>
-            </w:r>
-            <w:proofErr w:type="spellStart"/>
-            <w:r>
-              <w:t>centroComercial</w:t>
-            </w:r>
-            <w:proofErr w:type="spellEnd"/>
-            <w:r>
-              <w:t xml:space="preserve"> así como sus dimensiones</w:t>
-            </w:r>
-          </w:p>
-        </w:tc>
-        <w:tc>
-          <w:tcPr>
-            <w:tcW w:w="2337" w:type="dxa"/>
-          </w:tcPr>
-          <w:p>
-            <w:r>
-              <w:t>Información del local que corresponde al ID ingresado</w:t>
+              <w:t>Matriz centroComercial</w:t>
+            </w:r>
+            <w:r>
+              <w:t>, arreglo con la dirección del local</w:t>
+            </w:r>
+          </w:p>
+        </w:tc>
+        <w:tc>
+          <w:tcPr>
+            <w:tcW w:w="2337" w:type="dxa"/>
+          </w:tcPr>
+          <w:p>
+            <w:r>
+              <w:t>Llena el struct (el nuevo local) en la totalidad de sus campos.</w:t>
             </w:r>
           </w:p>
         </w:tc>
@@ -643,7 +476,10 @@
           </w:tcPr>
           <w:p>
             <w:r>
-              <w:t xml:space="preserve">Condicionales </w:t>
+              <w:t>Condicionales</w:t>
+            </w:r>
+            <w:r>
+              <w:t>, paso de parámetros por referencia, trato de cadenas (eliminación del carácter salto de línea), uso de aleatorios</w:t>
             </w:r>
           </w:p>
         </w:tc>
@@ -654,11 +490,9 @@
             <w:tcW w:w="2770" w:type="dxa"/>
           </w:tcPr>
           <w:p>
-            <w:proofErr w:type="spellStart"/>
-            <w:r>
-              <w:t>imprimirId</w:t>
-            </w:r>
-            <w:proofErr w:type="spellEnd"/>
+            <w:r>
+              <w:t>establecerDisponibilidad</w:t>
+            </w:r>
           </w:p>
         </w:tc>
         <w:tc>
@@ -675,23 +509,18 @@
             <w:r>
               <w:t xml:space="preserve">Matriz </w:t>
             </w:r>
-            <w:proofErr w:type="spellStart"/>
-            <w:r>
-              <w:t>centroComercial</w:t>
-            </w:r>
-            <w:proofErr w:type="spellEnd"/>
-            <w:r>
-              <w:t xml:space="preserve"> e ID</w:t>
-            </w:r>
-          </w:p>
-        </w:tc>
-        <w:tc>
-          <w:tcPr>
-            <w:tcW w:w="2337" w:type="dxa"/>
-          </w:tcPr>
-          <w:p>
-            <w:r>
-              <w:t>Imprime la información correspondiente al local cuyo ID es el ingresado</w:t>
+            <w:r>
+              <w:t>de enum disponibilidad, el estado de disponibilidad en que se pondrá ese espacio de la anterior matriz, arreglo con la dirección del local</w:t>
+            </w:r>
+          </w:p>
+        </w:tc>
+        <w:tc>
+          <w:tcPr>
+            <w:tcW w:w="2337" w:type="dxa"/>
+          </w:tcPr>
+          <w:p>
+            <w:r>
+              <w:t>En la matriz de enums (booleana) se cambia el estado del local al especificado en el parámetro. Esta función también es usada para borrar, pues la función de mostrarLocal verifica el estado del local en la matriz disponibilidad.</w:t>
             </w:r>
           </w:p>
         </w:tc>
@@ -701,13 +530,8 @@
           </w:tcPr>
           <w:p>
             <w:r>
-              <w:t xml:space="preserve">Condicionales y manejo de punteros a </w:t>
-            </w:r>
-            <w:proofErr w:type="spellStart"/>
-            <w:r>
-              <w:t>structs</w:t>
-            </w:r>
-            <w:proofErr w:type="spellEnd"/>
+              <w:t>Switch, enums, paso de parámetros por referencia</w:t>
+            </w:r>
           </w:p>
         </w:tc>
       </w:tr>
@@ -717,11 +541,9 @@
             <w:tcW w:w="2770" w:type="dxa"/>
           </w:tcPr>
           <w:p>
-            <w:proofErr w:type="spellStart"/>
-            <w:r>
-              <w:t>localesDisponibles</w:t>
-            </w:r>
-            <w:proofErr w:type="spellEnd"/>
+            <w:r>
+              <w:t>mostrarInformacionLocales</w:t>
+            </w:r>
           </w:p>
         </w:tc>
         <w:tc>
@@ -736,25 +558,32 @@
           </w:tcPr>
           <w:p>
             <w:r>
-              <w:t xml:space="preserve">Matriz </w:t>
-            </w:r>
-            <w:proofErr w:type="spellStart"/>
-            <w:r>
-              <w:t>centroComercial</w:t>
-            </w:r>
-            <w:proofErr w:type="spellEnd"/>
-            <w:r>
-              <w:t xml:space="preserve"> así como sus dimensiones</w:t>
-            </w:r>
-          </w:p>
-        </w:tc>
-        <w:tc>
-          <w:tcPr>
-            <w:tcW w:w="2337" w:type="dxa"/>
-          </w:tcPr>
-          <w:p>
-            <w:r>
-              <w:t>Imprime cuales pisos tienen locales libres</w:t>
+              <w:t>Matriz dinámica del centro comercial, matriz dinámica de enum booleano, piso especifico, arreglo con dimensiones de la matriz centro comercial, enum opción booleana para activar otra funcionalidad.</w:t>
+            </w:r>
+          </w:p>
+        </w:tc>
+        <w:tc>
+          <w:tcPr>
+            <w:tcW w:w="2337" w:type="dxa"/>
+          </w:tcPr>
+          <w:p>
+            <w:r>
+              <w:t xml:space="preserve">Muestra los locales registrados hasta el momento </w:t>
+            </w:r>
+            <w:r>
+              <w:t xml:space="preserve">(TRUE: </w:t>
+            </w:r>
+            <w:r>
+              <w:t>Locales</w:t>
+            </w:r>
+            <w:r>
+              <w:t xml:space="preserve"> en todo el centro comercial; FALSE: </w:t>
+            </w:r>
+            <w:r>
+              <w:t>Locales</w:t>
+            </w:r>
+            <w:r>
+              <w:t xml:space="preserve"> en la fila especifica) </w:t>
             </w:r>
           </w:p>
         </w:tc>
@@ -764,7 +593,10 @@
           </w:tcPr>
           <w:p>
             <w:r>
-              <w:t>Bucles</w:t>
+              <w:t>switch case, condicionales</w:t>
+            </w:r>
+            <w:r>
+              <w:t>, llamado de funciones anidadas</w:t>
             </w:r>
           </w:p>
         </w:tc>
@@ -774,45 +606,42 @@
           <w:tcPr>
             <w:tcW w:w="2770" w:type="dxa"/>
           </w:tcPr>
+          <w:p>
+            <w:r>
+              <w:lastRenderedPageBreak/>
+              <w:t>editarInfoLocal</w:t>
+            </w:r>
+          </w:p>
+        </w:tc>
+        <w:tc>
+          <w:tcPr>
+            <w:tcW w:w="3292" w:type="dxa"/>
+          </w:tcPr>
           <w:p/>
         </w:tc>
         <w:tc>
           <w:tcPr>
-            <w:tcW w:w="3292" w:type="dxa"/>
-          </w:tcPr>
-          <w:p>
-            <w:proofErr w:type="spellStart"/>
-            <w:r>
-              <w:t>espaciosLibres</w:t>
-            </w:r>
-            <w:proofErr w:type="spellEnd"/>
-          </w:p>
-        </w:tc>
-        <w:tc>
-          <w:tcPr>
-            <w:tcW w:w="2337" w:type="dxa"/>
-          </w:tcPr>
-          <w:p>
-            <w:r>
-              <w:t xml:space="preserve">Matriz </w:t>
-            </w:r>
-            <w:proofErr w:type="spellStart"/>
-            <w:r>
-              <w:t>centroComercial</w:t>
-            </w:r>
-            <w:proofErr w:type="spellEnd"/>
-            <w:r>
-              <w:t>, un piso consultado y su dimensión horizontal (columnas)</w:t>
-            </w:r>
-          </w:p>
-        </w:tc>
-        <w:tc>
-          <w:tcPr>
-            <w:tcW w:w="2337" w:type="dxa"/>
-          </w:tcPr>
-          <w:p>
-            <w:r>
-              <w:t>Regresa la cantidad de locales disponibles en cierto piso</w:t>
+            <w:tcW w:w="2337" w:type="dxa"/>
+          </w:tcPr>
+          <w:p>
+            <w:r>
+              <w:t xml:space="preserve">Matriz dinámica del centro comercial, matriz dinámica de enum booleano, piso especifico, </w:t>
+            </w:r>
+            <w:r>
+              <w:t>espacio en piso especifico, arreglo con dimensiones de la matriz centro comercial</w:t>
+            </w:r>
+            <w:r>
+              <w:t>.</w:t>
+            </w:r>
+          </w:p>
+        </w:tc>
+        <w:tc>
+          <w:tcPr>
+            <w:tcW w:w="2337" w:type="dxa"/>
+          </w:tcPr>
+          <w:p>
+            <w:r>
+              <w:t>Dependiendo de lo que se elija editar (Nombre de local, o su ubicación), se edita el correspondiente campo, y de ser cambiada la ubicación, se traslada la misma del struct y se elimina la ubicación anterior.</w:t>
             </w:r>
           </w:p>
         </w:tc>
@@ -822,7 +651,7 @@
           </w:tcPr>
           <w:p>
             <w:r>
-              <w:t>Recursión</w:t>
+              <w:t>Bucle do while, codicionales, switch case, llamado de funciones anidadas</w:t>
             </w:r>
           </w:p>
         </w:tc>
@@ -832,109 +661,27 @@
           <w:tcPr>
             <w:tcW w:w="2770" w:type="dxa"/>
           </w:tcPr>
-          <w:p>
-            <w:proofErr w:type="spellStart"/>
-            <w:r>
-              <w:t>editarLocal</w:t>
-            </w:r>
-            <w:proofErr w:type="spellEnd"/>
-          </w:p>
+          <w:p/>
         </w:tc>
         <w:tc>
           <w:tcPr>
             <w:tcW w:w="3292" w:type="dxa"/>
           </w:tcPr>
+          <w:p>
+            <w:r>
+              <w:t>main</w:t>
+            </w:r>
+          </w:p>
+        </w:tc>
+        <w:tc>
+          <w:tcPr>
+            <w:tcW w:w="2337" w:type="dxa"/>
+          </w:tcPr>
           <w:p/>
         </w:tc>
         <w:tc>
           <w:tcPr>
             <w:tcW w:w="2337" w:type="dxa"/>
-          </w:tcPr>
-          <w:p>
-            <w:r>
-              <w:t xml:space="preserve">Matriz </w:t>
-            </w:r>
-            <w:proofErr w:type="spellStart"/>
-            <w:r>
-              <w:t>centroComercial</w:t>
-            </w:r>
-            <w:proofErr w:type="spellEnd"/>
-            <w:r>
-              <w:t xml:space="preserve"> así como sus dimensiones</w:t>
-            </w:r>
-          </w:p>
-        </w:tc>
-        <w:tc>
-          <w:tcPr>
-            <w:tcW w:w="2337" w:type="dxa"/>
-          </w:tcPr>
-          <w:p>
-            <w:r>
-              <w:t>Despliega el menú de edición para que el usuario elija a gusto</w:t>
-            </w:r>
-          </w:p>
-        </w:tc>
-        <w:tc>
-          <w:tcPr>
-            <w:tcW w:w="2260" w:type="dxa"/>
-          </w:tcPr>
-          <w:p>
-            <w:r>
-              <w:t>Bucles y condicionales</w:t>
-            </w:r>
-          </w:p>
-        </w:tc>
-      </w:tr>
-      <w:tr>
-        <w:tc>
-          <w:tcPr>
-            <w:tcW w:w="2770" w:type="dxa"/>
-          </w:tcPr>
-          <w:p>
-            <w:proofErr w:type="spellStart"/>
-            <w:r>
-              <w:t>menuEditar</w:t>
-            </w:r>
-            <w:proofErr w:type="spellEnd"/>
-          </w:p>
-        </w:tc>
-        <w:tc>
-          <w:tcPr>
-            <w:tcW w:w="3292" w:type="dxa"/>
-          </w:tcPr>
-          <w:p/>
-        </w:tc>
-        <w:tc>
-          <w:tcPr>
-            <w:tcW w:w="2337" w:type="dxa"/>
-          </w:tcPr>
-          <w:p>
-            <w:r>
-              <w:t xml:space="preserve">Matriz </w:t>
-            </w:r>
-            <w:proofErr w:type="spellStart"/>
-            <w:r>
-              <w:t>centroComercial</w:t>
-            </w:r>
-            <w:proofErr w:type="spellEnd"/>
-            <w:r>
-              <w:t xml:space="preserve"> y un id específico</w:t>
-            </w:r>
-          </w:p>
-        </w:tc>
-        <w:tc>
-          <w:tcPr>
-            <w:tcW w:w="2337" w:type="dxa"/>
-          </w:tcPr>
-          <w:p>
-            <w:r>
-              <w:t>Actualiza la información del local buscado dependiendo de a dónde ha sido trasladado</w:t>
-            </w:r>
-          </w:p>
-        </w:tc>
-        <w:tc>
-          <w:tcPr>
-            <w:tcW w:w="2260" w:type="dxa"/>
           </w:tcPr>
           <w:p>
             <w:pPr>
@@ -942,85 +689,11 @@
                 <w:u w:val="single"/>
               </w:rPr>
             </w:pPr>
-            <w:proofErr w:type="spellStart"/>
-            <w:r>
-              <w:t>Switch</w:t>
-            </w:r>
-            <w:proofErr w:type="spellEnd"/>
-            <w:r>
-              <w:t xml:space="preserve"> case, do </w:t>
-            </w:r>
-            <w:proofErr w:type="spellStart"/>
-            <w:r>
-              <w:t>while</w:t>
-            </w:r>
-            <w:proofErr w:type="spellEnd"/>
-            <w:r>
-              <w:t>, condicio</w:t>
-            </w:r>
-            <w:r>
-              <w:t xml:space="preserve">nales, punteros a </w:t>
-            </w:r>
-            <w:proofErr w:type="spellStart"/>
-            <w:r>
-              <w:t>structs</w:t>
-            </w:r>
-            <w:proofErr w:type="spellEnd"/>
-            <w:r>
-              <w:t xml:space="preserve"> y </w:t>
-            </w:r>
-            <w:proofErr w:type="spellStart"/>
-            <w:r>
-              <w:t>enums</w:t>
-            </w:r>
-            <w:proofErr w:type="spellEnd"/>
-          </w:p>
-        </w:tc>
-      </w:tr>
-      <w:tr>
-        <w:tc>
-          <w:tcPr>
-            <w:tcW w:w="2770" w:type="dxa"/>
-          </w:tcPr>
-          <w:p>
-            <w:proofErr w:type="spellStart"/>
-            <w:r>
-              <w:t>eliminarLocal</w:t>
-            </w:r>
-            <w:proofErr w:type="spellEnd"/>
-          </w:p>
-        </w:tc>
-        <w:tc>
-          <w:tcPr>
-            <w:tcW w:w="3292" w:type="dxa"/>
-          </w:tcPr>
-          <w:p/>
-        </w:tc>
-        <w:tc>
-          <w:tcPr>
-            <w:tcW w:w="2337" w:type="dxa"/>
-          </w:tcPr>
-          <w:p>
-            <w:r>
-              <w:t xml:space="preserve">Matriz </w:t>
-            </w:r>
-            <w:proofErr w:type="spellStart"/>
-            <w:r>
-              <w:t>centroComercial</w:t>
-            </w:r>
-            <w:proofErr w:type="spellEnd"/>
-            <w:r>
-              <w:t xml:space="preserve"> así como la posición en dicha matriz de un local con cierto ID</w:t>
-            </w:r>
-          </w:p>
-        </w:tc>
-        <w:tc>
-          <w:tcPr>
-            <w:tcW w:w="2337" w:type="dxa"/>
-          </w:tcPr>
-          <w:p>
-            <w:r>
-              <w:t>Elimina el ID de dicho local siendo este quien certifica que el local está ocupado</w:t>
+            <w:r>
+              <w:t xml:space="preserve">Es la que mantiene el bucle del menú. Inicializa los arreglos dinámicos y la semilla de generación de números aleatorios. Inicializa los arreglos de dimensiones </w:t>
+            </w:r>
+            <w:r>
+              <w:t>y de dirección de locales nuevos.</w:t>
             </w:r>
           </w:p>
         </w:tc>
@@ -1030,113 +703,13 @@
           </w:tcPr>
           <w:p>
             <w:r>
-              <w:t xml:space="preserve">Manejo de </w:t>
-            </w:r>
-            <w:proofErr w:type="spellStart"/>
-            <w:r>
-              <w:t>structs</w:t>
-            </w:r>
-            <w:proofErr w:type="spellEnd"/>
-          </w:p>
-        </w:tc>
-      </w:tr>
-      <w:tr>
-        <w:tc>
-          <w:tcPr>
-            <w:tcW w:w="2770" w:type="dxa"/>
-          </w:tcPr>
-          <w:p/>
-        </w:tc>
-        <w:tc>
-          <w:tcPr>
-            <w:tcW w:w="3292" w:type="dxa"/>
-          </w:tcPr>
-          <w:p>
-            <w:proofErr w:type="spellStart"/>
-            <w:r>
-              <w:t>filId</w:t>
-            </w:r>
-            <w:proofErr w:type="spellEnd"/>
-          </w:p>
-        </w:tc>
-        <w:tc>
-          <w:tcPr>
-            <w:tcW w:w="2337" w:type="dxa"/>
-          </w:tcPr>
-          <w:p>
-            <w:r>
-              <w:t>Un ID ingresado</w:t>
-            </w:r>
-          </w:p>
-        </w:tc>
-        <w:tc>
-          <w:tcPr>
-            <w:tcW w:w="2337" w:type="dxa"/>
-          </w:tcPr>
-          <w:p>
-            <w:r>
-              <w:t>Regresa la posición relativa del local cuyo ID es el ingresado (piso)</w:t>
-            </w:r>
-          </w:p>
-        </w:tc>
-        <w:tc>
-          <w:tcPr>
-            <w:tcW w:w="2260" w:type="dxa"/>
-          </w:tcPr>
-          <w:p>
-            <w:r>
               <w:t>Manejo de funciones</w:t>
             </w:r>
-          </w:p>
-        </w:tc>
-      </w:tr>
-      <w:tr>
-        <w:tc>
-          <w:tcPr>
-            <w:tcW w:w="2770" w:type="dxa"/>
-          </w:tcPr>
-          <w:p/>
-        </w:tc>
-        <w:tc>
-          <w:tcPr>
-            <w:tcW w:w="3292" w:type="dxa"/>
-          </w:tcPr>
-          <w:p>
-            <w:proofErr w:type="spellStart"/>
-            <w:r>
-              <w:t>columnaId</w:t>
-            </w:r>
-            <w:proofErr w:type="spellEnd"/>
-          </w:p>
-        </w:tc>
-        <w:tc>
-          <w:tcPr>
-            <w:tcW w:w="2337" w:type="dxa"/>
-          </w:tcPr>
-          <w:p>
-            <w:r>
-              <w:t>Un ID ingresado y el piso donde se encuentra dicho ID</w:t>
-            </w:r>
-          </w:p>
-        </w:tc>
-        <w:tc>
-          <w:tcPr>
-            <w:tcW w:w="2337" w:type="dxa"/>
-          </w:tcPr>
-          <w:p>
-            <w:r>
-              <w:t>Regresa la posición relativa del local cuyo ID es el ingresado (local)</w:t>
-            </w:r>
-          </w:p>
-        </w:tc>
-        <w:tc>
-          <w:tcPr>
-            <w:tcW w:w="2260" w:type="dxa"/>
-          </w:tcPr>
-          <w:p>
-            <w:r>
-              <w:t>Manejo de funciones</w:t>
-            </w:r>
+            <w:r>
+              <w:t>, bucle do while, switch case, opciones manejadas con enums.</w:t>
+            </w:r>
+            <w:bookmarkStart w:id="0" w:name="_GoBack"/>
+            <w:bookmarkEnd w:id="0"/>
           </w:p>
         </w:tc>
       </w:tr>

</xml_diff>